<commit_message>
Atualizando ata de daily
</commit_message>
<xml_diff>
--- a/Documentação/ATA 30-03-2025 - shimeji.docx
+++ b/Documentação/ATA 30-03-2025 - shimeji.docx
@@ -115,7 +115,19 @@
         <w:rPr>
           <w:lang w:val="pt-BR" w:bidi="pt-BR"/>
         </w:rPr>
-        <w:t>30/02/2025</w:t>
+        <w:t>30/0</w:t>
+      </w:r>
+      <w:r>
+        <w:rPr>
+          <w:lang w:val="pt-BR" w:bidi="pt-BR"/>
+        </w:rPr>
+        <w:t>3</w:t>
+      </w:r>
+      <w:r>
+        <w:rPr>
+          <w:lang w:val="pt-BR" w:bidi="pt-BR"/>
+        </w:rPr>
+        <w:t>/2025</w:t>
       </w:r>
       <w:r>
         <w:rPr>
@@ -149,8 +161,30 @@
         <w:rPr>
           <w:lang w:val="pt-BR" w:bidi="pt-BR"/>
         </w:rPr>
-        <w:t>Ana Karoline, Lays Abreu, Vitor Restini</w:t>
+        <w:t xml:space="preserve">Ana Karoline, </w:t>
       </w:r>
+      <w:proofErr w:type="spellStart"/>
+      <w:r>
+        <w:rPr>
+          <w:lang w:val="pt-BR" w:bidi="pt-BR"/>
+        </w:rPr>
+        <w:t>Lays</w:t>
+      </w:r>
+      <w:proofErr w:type="spellEnd"/>
+      <w:r>
+        <w:rPr>
+          <w:lang w:val="pt-BR" w:bidi="pt-BR"/>
+        </w:rPr>
+        <w:t xml:space="preserve"> Abreu, Vitor </w:t>
+      </w:r>
+      <w:proofErr w:type="spellStart"/>
+      <w:r>
+        <w:rPr>
+          <w:lang w:val="pt-BR" w:bidi="pt-BR"/>
+        </w:rPr>
+        <w:t>Restini</w:t>
+      </w:r>
+      <w:proofErr w:type="spellEnd"/>
       <w:r>
         <w:rPr>
           <w:b/>
@@ -169,7 +203,21 @@
         <w:rPr>
           <w:lang w:val="pt-BR" w:bidi="pt-BR"/>
         </w:rPr>
-        <w:t>Ana Beatriz Zinatto, Luiz Felipe</w:t>
+        <w:t xml:space="preserve">Ana Beatriz </w:t>
+      </w:r>
+      <w:proofErr w:type="spellStart"/>
+      <w:r>
+        <w:rPr>
+          <w:lang w:val="pt-BR" w:bidi="pt-BR"/>
+        </w:rPr>
+        <w:t>Zinatto</w:t>
+      </w:r>
+      <w:proofErr w:type="spellEnd"/>
+      <w:r>
+        <w:rPr>
+          <w:lang w:val="pt-BR" w:bidi="pt-BR"/>
+        </w:rPr>
+        <w:t>, Luiz Felipe</w:t>
       </w:r>
       <w:r>
         <w:rPr>
@@ -33007,6 +33055,23 @@
 </file>
 
 <file path=customXml/item2.xml><?xml version="1.0" encoding="utf-8"?>
+<?mso-contentType ?>
+<FormTemplates xmlns="http://schemas.microsoft.com/sharepoint/v3/contenttype/forms">
+  <Display>DocumentLibraryForm</Display>
+  <Edit>DocumentLibraryForm</Edit>
+  <New>DocumentLibraryForm</New>
+</FormTemplates>
+</file>
+
+<file path=customXml/item3.xml><?xml version="1.0" encoding="utf-8"?>
+<p:properties xmlns:p="http://schemas.microsoft.com/office/2006/metadata/properties" xmlns:xsi="http://www.w3.org/2001/XMLSchema-instance" xmlns:pc="http://schemas.microsoft.com/office/infopath/2007/PartnerControls">
+  <documentManagement>
+    <_activity xmlns="1dc861b8-2196-455d-b291-a999da8cffb6" xsi:nil="true"/>
+  </documentManagement>
+</p:properties>
+</file>
+
+<file path=customXml/item4.xml><?xml version="1.0" encoding="utf-8"?>
 <ct:contentTypeSchema xmlns:ct="http://schemas.microsoft.com/office/2006/metadata/contentType" xmlns:ma="http://schemas.microsoft.com/office/2006/metadata/properties/metaAttributes" ct:_="" ma:_="" ma:contentTypeName="Document" ma:contentTypeID="0x01010045B33021656A9E479DF12B9A8EE42828" ma:contentTypeVersion="6" ma:contentTypeDescription="Create a new document." ma:contentTypeScope="" ma:versionID="afb9151bae8540d107d25a20c8c72fb2">
   <xsd:schema xmlns:xsd="http://www.w3.org/2001/XMLSchema" xmlns:xs="http://www.w3.org/2001/XMLSchema" xmlns:p="http://schemas.microsoft.com/office/2006/metadata/properties" xmlns:ns3="1dc861b8-2196-455d-b291-a999da8cffb6" targetNamespace="http://schemas.microsoft.com/office/2006/metadata/properties" ma:root="true" ma:fieldsID="f22e3e16f3c3ec271fa2e4f387a7231c" ns3:_="">
     <xsd:import namespace="1dc861b8-2196-455d-b291-a999da8cffb6"/>
@@ -33162,23 +33227,6 @@
 </ct:contentTypeSchema>
 </file>
 
-<file path=customXml/item3.xml><?xml version="1.0" encoding="utf-8"?>
-<p:properties xmlns:p="http://schemas.microsoft.com/office/2006/metadata/properties" xmlns:xsi="http://www.w3.org/2001/XMLSchema-instance" xmlns:pc="http://schemas.microsoft.com/office/infopath/2007/PartnerControls">
-  <documentManagement>
-    <_activity xmlns="1dc861b8-2196-455d-b291-a999da8cffb6" xsi:nil="true"/>
-  </documentManagement>
-</p:properties>
-</file>
-
-<file path=customXml/item4.xml><?xml version="1.0" encoding="utf-8"?>
-<?mso-contentType ?>
-<FormTemplates xmlns="http://schemas.microsoft.com/sharepoint/v3/contenttype/forms">
-  <Display>DocumentLibraryForm</Display>
-  <Edit>DocumentLibraryForm</Edit>
-  <New>DocumentLibraryForm</New>
-</FormTemplates>
-</file>
-
 <file path=customXml/itemProps1.xml><?xml version="1.0" encoding="utf-8"?>
 <ds:datastoreItem xmlns:ds="http://schemas.openxmlformats.org/officeDocument/2006/customXml" ds:itemID="{55AF091B-3C7A-41E3-B477-F2FDAA23CFDA}">
   <ds:schemaRefs>
@@ -33188,6 +33236,24 @@
 </file>
 
 <file path=customXml/itemProps2.xml><?xml version="1.0" encoding="utf-8"?>
+<ds:datastoreItem xmlns:ds="http://schemas.openxmlformats.org/officeDocument/2006/customXml" ds:itemID="{C7EB01E5-A0A7-4B19-B30C-265F0E0B6E69}">
+  <ds:schemaRefs>
+    <ds:schemaRef ds:uri="http://schemas.microsoft.com/sharepoint/v3/contenttype/forms"/>
+  </ds:schemaRefs>
+</ds:datastoreItem>
+</file>
+
+<file path=customXml/itemProps3.xml><?xml version="1.0" encoding="utf-8"?>
+<ds:datastoreItem xmlns:ds="http://schemas.openxmlformats.org/officeDocument/2006/customXml" ds:itemID="{B47DBA63-C4D2-4243-BE5F-A8CA16E8E791}">
+  <ds:schemaRefs>
+    <ds:schemaRef ds:uri="http://schemas.microsoft.com/office/2006/metadata/properties"/>
+    <ds:schemaRef ds:uri="http://schemas.microsoft.com/office/infopath/2007/PartnerControls"/>
+    <ds:schemaRef ds:uri="1dc861b8-2196-455d-b291-a999da8cffb6"/>
+  </ds:schemaRefs>
+</ds:datastoreItem>
+</file>
+
+<file path=customXml/itemProps4.xml><?xml version="1.0" encoding="utf-8"?>
 <ds:datastoreItem xmlns:ds="http://schemas.openxmlformats.org/officeDocument/2006/customXml" ds:itemID="{709C939B-2E04-4F53-849C-329AA6BE414D}">
   <ds:schemaRefs>
     <ds:schemaRef ds:uri="http://schemas.microsoft.com/office/2006/metadata/contentType"/>
@@ -33203,22 +33269,4 @@
     <ds:schemaRef ds:uri="http://schemas.microsoft.com/internal/obd"/>
   </ds:schemaRefs>
 </ds:datastoreItem>
-</file>
-
-<file path=customXml/itemProps3.xml><?xml version="1.0" encoding="utf-8"?>
-<ds:datastoreItem xmlns:ds="http://schemas.openxmlformats.org/officeDocument/2006/customXml" ds:itemID="{B47DBA63-C4D2-4243-BE5F-A8CA16E8E791}">
-  <ds:schemaRefs>
-    <ds:schemaRef ds:uri="http://schemas.microsoft.com/office/2006/metadata/properties"/>
-    <ds:schemaRef ds:uri="http://schemas.microsoft.com/office/infopath/2007/PartnerControls"/>
-    <ds:schemaRef ds:uri="1dc861b8-2196-455d-b291-a999da8cffb6"/>
-  </ds:schemaRefs>
-</ds:datastoreItem>
-</file>
-
-<file path=customXml/itemProps4.xml><?xml version="1.0" encoding="utf-8"?>
-<ds:datastoreItem xmlns:ds="http://schemas.openxmlformats.org/officeDocument/2006/customXml" ds:itemID="{C7EB01E5-A0A7-4B19-B30C-265F0E0B6E69}">
-  <ds:schemaRefs>
-    <ds:schemaRef ds:uri="http://schemas.microsoft.com/sharepoint/v3/contenttype/forms"/>
-  </ds:schemaRefs>
-</ds:datastoreItem>
 </file>
</xml_diff>